<commit_message>
many R0 manuscript fixes
</commit_message>
<xml_diff>
--- a/tables/study_1_graph_stats.docx
+++ b/tables/study_1_graph_stats.docx
@@ -17,7 +17,6 @@
         <w:tblLook w:firstRow="1" w:lastRow="0" w:firstColumn="0" w:lastColumn="0" w:noHBand="0" w:noVBand="1"/>
       </w:tblPr>
       <w:tblGrid>
-        <w:gridCol w:w="1080"/>
         <w:gridCol w:w="1080"/>
         <w:gridCol w:w="1080"/>
         <w:gridCol w:w="1080"/>
@@ -113,7 +112,7 @@
                 <w:szCs w:val="22"/>
                 <w:color w:val="000000"/>
               </w:rPr>
-              <w:t xml:space="preserve">name</w:t>
+              <w:t xml:space="preserve">components</w:t>
             </w:r>
           </w:p>
         </w:tc>
@@ -137,7 +136,7 @@
           <w:p>
             <w:pPr>
               <w:pStyle w:val="Normal"/>
-              <w:jc w:val="right"/>
+              <w:jc w:val="left"/>
               <w:pBdr>
                 <w:bottom w:val="none" w:sz="0" w:space="0" w:color="000000"/>
                 <w:top w:val="none" w:sz="0" w:space="0" w:color="000000"/>
@@ -157,7 +156,7 @@
                 <w:szCs w:val="22"/>
                 <w:color w:val="000000"/>
               </w:rPr>
-              <w:t xml:space="preserve">value</w:t>
+              <w:t xml:space="preserve">degree</w:t>
             </w:r>
           </w:p>
         </w:tc>
@@ -181,7 +180,7 @@
           <w:p>
             <w:pPr>
               <w:pStyle w:val="Normal"/>
-              <w:jc w:val="right"/>
+              <w:jc w:val="left"/>
               <w:pBdr>
                 <w:bottom w:val="none" w:sz="0" w:space="0" w:color="000000"/>
                 <w:top w:val="none" w:sz="0" w:space="0" w:color="000000"/>
@@ -201,51 +200,7 @@
                 <w:szCs w:val="22"/>
                 <w:color w:val="000000"/>
               </w:rPr>
-              <w:t xml:space="preserve">.lower</w:t>
-            </w:r>
-          </w:p>
-        </w:tc>
-        <w:tc>
-          <w:tcPr>
-            <w:tcBorders>
-              <w:bottom w:val="single" w:sz="12" w:space="0" w:color="666666"/>
-              <w:top w:val="single" w:sz="12" w:space="0" w:color="666666"/>
-              <w:left w:val="none" w:sz="0" w:space="0" w:color="000000"/>
-              <w:right w:val="none" w:sz="0" w:space="0" w:color="000000"/>
-            </w:tcBorders>
-            <w:shd w:val="clear" w:color="auto" w:fill="FFFFFF"/>
-            <w:tcMar>
-              <w:top w:w="0" w:type="dxa"/>
-              <w:bottom w:w="0" w:type="dxa"/>
-              <w:left w:w="0" w:type="dxa"/>
-              <w:right w:w="0" w:type="dxa"/>
-            </w:tcMar>
-            <w:vAlign w:val="center"/>
-          </w:tcPr>
-          <w:p>
-            <w:pPr>
-              <w:pStyle w:val="Normal"/>
-              <w:jc w:val="right"/>
-              <w:pBdr>
-                <w:bottom w:val="none" w:sz="0" w:space="0" w:color="000000"/>
-                <w:top w:val="none" w:sz="0" w:space="0" w:color="000000"/>
-                <w:left w:val="none" w:sz="0" w:space="0" w:color="000000"/>
-                <w:right w:val="none" w:sz="0" w:space="0" w:color="000000"/>
-              </w:pBdr>
-              <w:spacing w:after="100" w:before="100" w:line="240"/>
-              <w:ind w:left="100" w:right="100" w:firstLine="0" w:firstLineChars="0"/>
-            </w:pPr>
-            <w:r>
-              <w:rPr>
-                <w:rFonts w:ascii="Helvetica" w:hAnsi="Helvetica" w:eastAsia="Helvetica" w:cs="Helvetica"/>
-                <w:i w:val="false"/>
-                <w:b w:val="false"/>
-                <w:u w:val="none"/>
-                <w:sz w:val="22"/>
-                <w:szCs w:val="22"/>
-                <w:color w:val="000000"/>
-              </w:rPr>
-              <w:t xml:space="preserve">.upper</w:t>
+              <w:t xml:space="preserve">transitivity</w:t>
             </w:r>
           </w:p>
         </w:tc>
@@ -257,7 +212,6 @@
         body1
         <w:tc>
           <w:tcPr>
-            <w:vMerge w:val="restart"/>
             <w:tcBorders>
               <w:bottom w:val="none" w:sz="0" w:space="0" w:color="000000"/>
               <w:top w:val="single" w:sz="12" w:space="0" w:color="666666"/>
@@ -340,7 +294,7 @@
                 <w:szCs w:val="22"/>
                 <w:color w:val="000000"/>
               </w:rPr>
-              <w:t xml:space="preserve">components</w:t>
+              <w:t xml:space="preserve">4 (1, 5)</w:t>
             </w:r>
           </w:p>
         </w:tc>
@@ -349,177 +303,6 @@
             <w:tcBorders>
               <w:bottom w:val="none" w:sz="0" w:space="0" w:color="000000"/>
               <w:top w:val="single" w:sz="12" w:space="0" w:color="666666"/>
-              <w:left w:val="none" w:sz="0" w:space="0" w:color="000000"/>
-              <w:right w:val="none" w:sz="0" w:space="0" w:color="000000"/>
-            </w:tcBorders>
-            <w:shd w:val="clear" w:color="auto" w:fill="FFFFFF"/>
-            <w:tcMar>
-              <w:top w:w="0" w:type="dxa"/>
-              <w:bottom w:w="0" w:type="dxa"/>
-              <w:left w:w="0" w:type="dxa"/>
-              <w:right w:w="0" w:type="dxa"/>
-            </w:tcMar>
-            <w:vAlign w:val="center"/>
-          </w:tcPr>
-          <w:p>
-            <w:pPr>
-              <w:pStyle w:val="Normal"/>
-              <w:jc w:val="right"/>
-              <w:pBdr>
-                <w:bottom w:val="none" w:sz="0" w:space="0" w:color="000000"/>
-                <w:top w:val="none" w:sz="0" w:space="0" w:color="000000"/>
-                <w:left w:val="none" w:sz="0" w:space="0" w:color="000000"/>
-                <w:right w:val="none" w:sz="0" w:space="0" w:color="000000"/>
-              </w:pBdr>
-              <w:spacing w:after="100" w:before="100" w:line="240"/>
-              <w:ind w:left="100" w:right="100" w:firstLine="0" w:firstLineChars="0"/>
-            </w:pPr>
-            <w:r>
-              <w:rPr>
-                <w:rFonts w:ascii="Helvetica" w:hAnsi="Helvetica" w:eastAsia="Helvetica" w:cs="Helvetica"/>
-                <w:i w:val="false"/>
-                <w:b w:val="false"/>
-                <w:u w:val="none"/>
-                <w:sz w:val="22"/>
-                <w:szCs w:val="22"/>
-                <w:color w:val="000000"/>
-              </w:rPr>
-              <w:t xml:space="preserve">4.00</w:t>
-            </w:r>
-          </w:p>
-        </w:tc>
-        <w:tc>
-          <w:tcPr>
-            <w:tcBorders>
-              <w:bottom w:val="none" w:sz="0" w:space="0" w:color="000000"/>
-              <w:top w:val="single" w:sz="12" w:space="0" w:color="666666"/>
-              <w:left w:val="none" w:sz="0" w:space="0" w:color="000000"/>
-              <w:right w:val="none" w:sz="0" w:space="0" w:color="000000"/>
-            </w:tcBorders>
-            <w:shd w:val="clear" w:color="auto" w:fill="FFFFFF"/>
-            <w:tcMar>
-              <w:top w:w="0" w:type="dxa"/>
-              <w:bottom w:w="0" w:type="dxa"/>
-              <w:left w:w="0" w:type="dxa"/>
-              <w:right w:w="0" w:type="dxa"/>
-            </w:tcMar>
-            <w:vAlign w:val="center"/>
-          </w:tcPr>
-          <w:p>
-            <w:pPr>
-              <w:pStyle w:val="Normal"/>
-              <w:jc w:val="right"/>
-              <w:pBdr>
-                <w:bottom w:val="none" w:sz="0" w:space="0" w:color="000000"/>
-                <w:top w:val="none" w:sz="0" w:space="0" w:color="000000"/>
-                <w:left w:val="none" w:sz="0" w:space="0" w:color="000000"/>
-                <w:right w:val="none" w:sz="0" w:space="0" w:color="000000"/>
-              </w:pBdr>
-              <w:spacing w:after="100" w:before="100" w:line="240"/>
-              <w:ind w:left="100" w:right="100" w:firstLine="0" w:firstLineChars="0"/>
-            </w:pPr>
-            <w:r>
-              <w:rPr>
-                <w:rFonts w:ascii="Helvetica" w:hAnsi="Helvetica" w:eastAsia="Helvetica" w:cs="Helvetica"/>
-                <w:i w:val="false"/>
-                <w:b w:val="false"/>
-                <w:u w:val="none"/>
-                <w:sz w:val="22"/>
-                <w:szCs w:val="22"/>
-                <w:color w:val="000000"/>
-              </w:rPr>
-              <w:t xml:space="preserve">1.00</w:t>
-            </w:r>
-          </w:p>
-        </w:tc>
-        <w:tc>
-          <w:tcPr>
-            <w:tcBorders>
-              <w:bottom w:val="none" w:sz="0" w:space="0" w:color="000000"/>
-              <w:top w:val="single" w:sz="12" w:space="0" w:color="666666"/>
-              <w:left w:val="none" w:sz="0" w:space="0" w:color="000000"/>
-              <w:right w:val="none" w:sz="0" w:space="0" w:color="000000"/>
-            </w:tcBorders>
-            <w:shd w:val="clear" w:color="auto" w:fill="FFFFFF"/>
-            <w:tcMar>
-              <w:top w:w="0" w:type="dxa"/>
-              <w:bottom w:w="0" w:type="dxa"/>
-              <w:left w:w="0" w:type="dxa"/>
-              <w:right w:w="0" w:type="dxa"/>
-            </w:tcMar>
-            <w:vAlign w:val="center"/>
-          </w:tcPr>
-          <w:p>
-            <w:pPr>
-              <w:pStyle w:val="Normal"/>
-              <w:jc w:val="right"/>
-              <w:pBdr>
-                <w:bottom w:val="none" w:sz="0" w:space="0" w:color="000000"/>
-                <w:top w:val="none" w:sz="0" w:space="0" w:color="000000"/>
-                <w:left w:val="none" w:sz="0" w:space="0" w:color="000000"/>
-                <w:right w:val="none" w:sz="0" w:space="0" w:color="000000"/>
-              </w:pBdr>
-              <w:spacing w:after="100" w:before="100" w:line="240"/>
-              <w:ind w:left="100" w:right="100" w:firstLine="0" w:firstLineChars="0"/>
-            </w:pPr>
-            <w:r>
-              <w:rPr>
-                <w:rFonts w:ascii="Helvetica" w:hAnsi="Helvetica" w:eastAsia="Helvetica" w:cs="Helvetica"/>
-                <w:i w:val="false"/>
-                <w:b w:val="false"/>
-                <w:u w:val="none"/>
-                <w:sz w:val="22"/>
-                <w:szCs w:val="22"/>
-                <w:color w:val="000000"/>
-              </w:rPr>
-              <w:t xml:space="preserve">5.00</w:t>
-            </w:r>
-          </w:p>
-        </w:tc>
-      </w:tr>
-      <w:tr>
-        <w:trPr>
-          <w:trHeight w:val="360" w:hRule="auto"/>
-        </w:trPr>
-        body2
-        <w:tc>
-          <w:tcPr>
-            <w:vMerge/>
-            <w:tcBorders>
-              <w:bottom w:val="none" w:sz="0" w:space="0" w:color="000000"/>
-              <w:top w:val="none" w:sz="0" w:space="0" w:color="000000"/>
-              <w:left w:val="none" w:sz="0" w:space="0" w:color="000000"/>
-              <w:right w:val="none" w:sz="0" w:space="0" w:color="000000"/>
-            </w:tcBorders>
-            <w:shd w:val="clear" w:color="auto" w:fill="FFFFFF"/>
-            <w:tcMar>
-              <w:top w:w="0" w:type="dxa"/>
-              <w:bottom w:w="0" w:type="dxa"/>
-              <w:left w:w="0" w:type="dxa"/>
-              <w:right w:w="0" w:type="dxa"/>
-            </w:tcMar>
-            <w:vAlign w:val="center"/>
-          </w:tcPr>
-          <w:p>
-            <w:pPr>
-              <w:pStyle w:val="Normal"/>
-              <w:jc w:val="left"/>
-              <w:pBdr>
-                <w:bottom w:val="none" w:sz="0" w:space="0" w:color="000000"/>
-                <w:top w:val="none" w:sz="0" w:space="0" w:color="000000"/>
-                <w:left w:val="none" w:sz="0" w:space="0" w:color="000000"/>
-                <w:right w:val="none" w:sz="0" w:space="0" w:color="000000"/>
-              </w:pBdr>
-              <w:spacing w:after="100" w:before="100" w:line="240"/>
-              <w:ind w:left="100" w:right="100" w:firstLine="0" w:firstLineChars="0"/>
-            </w:pPr>
-          </w:p>
-        </w:tc>
-        <w:tc>
-          <w:tcPr>
-            <w:tcBorders>
-              <w:bottom w:val="none" w:sz="0" w:space="0" w:color="000000"/>
-              <w:top w:val="none" w:sz="0" w:space="0" w:color="000000"/>
               <w:left w:val="none" w:sz="0" w:space="0" w:color="000000"/>
               <w:right w:val="none" w:sz="0" w:space="0" w:color="000000"/>
             </w:tcBorders>
@@ -555,7 +338,7 @@
                 <w:szCs w:val="22"/>
                 <w:color w:val="000000"/>
               </w:rPr>
-              <w:t xml:space="preserve">degree</w:t>
+              <w:t xml:space="preserve">0.11 (0, 0.44)</w:t>
             </w:r>
           </w:p>
         </w:tc>
@@ -563,178 +346,7 @@
           <w:tcPr>
             <w:tcBorders>
               <w:bottom w:val="none" w:sz="0" w:space="0" w:color="000000"/>
-              <w:top w:val="none" w:sz="0" w:space="0" w:color="000000"/>
-              <w:left w:val="none" w:sz="0" w:space="0" w:color="000000"/>
-              <w:right w:val="none" w:sz="0" w:space="0" w:color="000000"/>
-            </w:tcBorders>
-            <w:shd w:val="clear" w:color="auto" w:fill="FFFFFF"/>
-            <w:tcMar>
-              <w:top w:w="0" w:type="dxa"/>
-              <w:bottom w:w="0" w:type="dxa"/>
-              <w:left w:w="0" w:type="dxa"/>
-              <w:right w:w="0" w:type="dxa"/>
-            </w:tcMar>
-            <w:vAlign w:val="center"/>
-          </w:tcPr>
-          <w:p>
-            <w:pPr>
-              <w:pStyle w:val="Normal"/>
-              <w:jc w:val="right"/>
-              <w:pBdr>
-                <w:bottom w:val="none" w:sz="0" w:space="0" w:color="000000"/>
-                <w:top w:val="none" w:sz="0" w:space="0" w:color="000000"/>
-                <w:left w:val="none" w:sz="0" w:space="0" w:color="000000"/>
-                <w:right w:val="none" w:sz="0" w:space="0" w:color="000000"/>
-              </w:pBdr>
-              <w:spacing w:after="100" w:before="100" w:line="240"/>
-              <w:ind w:left="100" w:right="100" w:firstLine="0" w:firstLineChars="0"/>
-            </w:pPr>
-            <w:r>
-              <w:rPr>
-                <w:rFonts w:ascii="Helvetica" w:hAnsi="Helvetica" w:eastAsia="Helvetica" w:cs="Helvetica"/>
-                <w:i w:val="false"/>
-                <w:b w:val="false"/>
-                <w:u w:val="none"/>
-                <w:sz w:val="22"/>
-                <w:szCs w:val="22"/>
-                <w:color w:val="000000"/>
-              </w:rPr>
-              <w:t xml:space="preserve">0.44</w:t>
-            </w:r>
-          </w:p>
-        </w:tc>
-        <w:tc>
-          <w:tcPr>
-            <w:tcBorders>
-              <w:bottom w:val="none" w:sz="0" w:space="0" w:color="000000"/>
-              <w:top w:val="none" w:sz="0" w:space="0" w:color="000000"/>
-              <w:left w:val="none" w:sz="0" w:space="0" w:color="000000"/>
-              <w:right w:val="none" w:sz="0" w:space="0" w:color="000000"/>
-            </w:tcBorders>
-            <w:shd w:val="clear" w:color="auto" w:fill="FFFFFF"/>
-            <w:tcMar>
-              <w:top w:w="0" w:type="dxa"/>
-              <w:bottom w:w="0" w:type="dxa"/>
-              <w:left w:w="0" w:type="dxa"/>
-              <w:right w:w="0" w:type="dxa"/>
-            </w:tcMar>
-            <w:vAlign w:val="center"/>
-          </w:tcPr>
-          <w:p>
-            <w:pPr>
-              <w:pStyle w:val="Normal"/>
-              <w:jc w:val="right"/>
-              <w:pBdr>
-                <w:bottom w:val="none" w:sz="0" w:space="0" w:color="000000"/>
-                <w:top w:val="none" w:sz="0" w:space="0" w:color="000000"/>
-                <w:left w:val="none" w:sz="0" w:space="0" w:color="000000"/>
-                <w:right w:val="none" w:sz="0" w:space="0" w:color="000000"/>
-              </w:pBdr>
-              <w:spacing w:after="100" w:before="100" w:line="240"/>
-              <w:ind w:left="100" w:right="100" w:firstLine="0" w:firstLineChars="0"/>
-            </w:pPr>
-            <w:r>
-              <w:rPr>
-                <w:rFonts w:ascii="Helvetica" w:hAnsi="Helvetica" w:eastAsia="Helvetica" w:cs="Helvetica"/>
-                <w:i w:val="false"/>
-                <w:b w:val="false"/>
-                <w:u w:val="none"/>
-                <w:sz w:val="22"/>
-                <w:szCs w:val="22"/>
-                <w:color w:val="000000"/>
-              </w:rPr>
-              <w:t xml:space="preserve">0.22</w:t>
-            </w:r>
-          </w:p>
-        </w:tc>
-        <w:tc>
-          <w:tcPr>
-            <w:tcBorders>
-              <w:bottom w:val="none" w:sz="0" w:space="0" w:color="000000"/>
-              <w:top w:val="none" w:sz="0" w:space="0" w:color="000000"/>
-              <w:left w:val="none" w:sz="0" w:space="0" w:color="000000"/>
-              <w:right w:val="none" w:sz="0" w:space="0" w:color="000000"/>
-            </w:tcBorders>
-            <w:shd w:val="clear" w:color="auto" w:fill="FFFFFF"/>
-            <w:tcMar>
-              <w:top w:w="0" w:type="dxa"/>
-              <w:bottom w:w="0" w:type="dxa"/>
-              <w:left w:w="0" w:type="dxa"/>
-              <w:right w:w="0" w:type="dxa"/>
-            </w:tcMar>
-            <w:vAlign w:val="center"/>
-          </w:tcPr>
-          <w:p>
-            <w:pPr>
-              <w:pStyle w:val="Normal"/>
-              <w:jc w:val="right"/>
-              <w:pBdr>
-                <w:bottom w:val="none" w:sz="0" w:space="0" w:color="000000"/>
-                <w:top w:val="none" w:sz="0" w:space="0" w:color="000000"/>
-                <w:left w:val="none" w:sz="0" w:space="0" w:color="000000"/>
-                <w:right w:val="none" w:sz="0" w:space="0" w:color="000000"/>
-              </w:pBdr>
-              <w:spacing w:after="100" w:before="100" w:line="240"/>
-              <w:ind w:left="100" w:right="100" w:firstLine="0" w:firstLineChars="0"/>
-            </w:pPr>
-            <w:r>
-              <w:rPr>
-                <w:rFonts w:ascii="Helvetica" w:hAnsi="Helvetica" w:eastAsia="Helvetica" w:cs="Helvetica"/>
-                <w:i w:val="false"/>
-                <w:b w:val="false"/>
-                <w:u w:val="none"/>
-                <w:sz w:val="22"/>
-                <w:szCs w:val="22"/>
-                <w:color w:val="000000"/>
-              </w:rPr>
-              <w:t xml:space="preserve">1.11</w:t>
-            </w:r>
-          </w:p>
-        </w:tc>
-      </w:tr>
-      <w:tr>
-        <w:trPr>
-          <w:trHeight w:val="360" w:hRule="auto"/>
-        </w:trPr>
-        body3
-        <w:tc>
-          <w:tcPr>
-            <w:vMerge/>
-            <w:tcBorders>
-              <w:bottom w:val="none" w:sz="0" w:space="0" w:color="000000"/>
-              <w:top w:val="none" w:sz="0" w:space="0" w:color="000000"/>
-              <w:left w:val="none" w:sz="0" w:space="0" w:color="000000"/>
-              <w:right w:val="none" w:sz="0" w:space="0" w:color="000000"/>
-            </w:tcBorders>
-            <w:shd w:val="clear" w:color="auto" w:fill="FFFFFF"/>
-            <w:tcMar>
-              <w:top w:w="0" w:type="dxa"/>
-              <w:bottom w:w="0" w:type="dxa"/>
-              <w:left w:w="0" w:type="dxa"/>
-              <w:right w:w="0" w:type="dxa"/>
-            </w:tcMar>
-            <w:vAlign w:val="center"/>
-          </w:tcPr>
-          <w:p>
-            <w:pPr>
-              <w:pStyle w:val="Normal"/>
-              <w:jc w:val="left"/>
-              <w:pBdr>
-                <w:bottom w:val="none" w:sz="0" w:space="0" w:color="000000"/>
-                <w:top w:val="none" w:sz="0" w:space="0" w:color="000000"/>
-                <w:left w:val="none" w:sz="0" w:space="0" w:color="000000"/>
-                <w:right w:val="none" w:sz="0" w:space="0" w:color="000000"/>
-              </w:pBdr>
-              <w:spacing w:after="100" w:before="100" w:line="240"/>
-              <w:ind w:left="100" w:right="100" w:firstLine="0" w:firstLineChars="0"/>
-            </w:pPr>
-          </w:p>
-        </w:tc>
-        <w:tc>
-          <w:tcPr>
-            <w:tcBorders>
-              <w:bottom w:val="none" w:sz="0" w:space="0" w:color="000000"/>
-              <w:top w:val="none" w:sz="0" w:space="0" w:color="000000"/>
+              <w:top w:val="single" w:sz="12" w:space="0" w:color="666666"/>
               <w:left w:val="none" w:sz="0" w:space="0" w:color="000000"/>
               <w:right w:val="none" w:sz="0" w:space="0" w:color="000000"/>
             </w:tcBorders>
@@ -770,139 +382,7 @@
                 <w:szCs w:val="22"/>
                 <w:color w:val="000000"/>
               </w:rPr>
-              <w:t xml:space="preserve">transitivity</w:t>
-            </w:r>
-          </w:p>
-        </w:tc>
-        <w:tc>
-          <w:tcPr>
-            <w:tcBorders>
-              <w:bottom w:val="none" w:sz="0" w:space="0" w:color="000000"/>
-              <w:top w:val="none" w:sz="0" w:space="0" w:color="000000"/>
-              <w:left w:val="none" w:sz="0" w:space="0" w:color="000000"/>
-              <w:right w:val="none" w:sz="0" w:space="0" w:color="000000"/>
-            </w:tcBorders>
-            <w:shd w:val="clear" w:color="auto" w:fill="FFFFFF"/>
-            <w:tcMar>
-              <w:top w:w="0" w:type="dxa"/>
-              <w:bottom w:w="0" w:type="dxa"/>
-              <w:left w:w="0" w:type="dxa"/>
-              <w:right w:w="0" w:type="dxa"/>
-            </w:tcMar>
-            <w:vAlign w:val="center"/>
-          </w:tcPr>
-          <w:p>
-            <w:pPr>
-              <w:pStyle w:val="Normal"/>
-              <w:jc w:val="right"/>
-              <w:pBdr>
-                <w:bottom w:val="none" w:sz="0" w:space="0" w:color="000000"/>
-                <w:top w:val="none" w:sz="0" w:space="0" w:color="000000"/>
-                <w:left w:val="none" w:sz="0" w:space="0" w:color="000000"/>
-                <w:right w:val="none" w:sz="0" w:space="0" w:color="000000"/>
-              </w:pBdr>
-              <w:spacing w:after="100" w:before="100" w:line="240"/>
-              <w:ind w:left="100" w:right="100" w:firstLine="0" w:firstLineChars="0"/>
-            </w:pPr>
-            <w:r>
-              <w:rPr>
-                <w:rFonts w:ascii="Helvetica" w:hAnsi="Helvetica" w:eastAsia="Helvetica" w:cs="Helvetica"/>
-                <w:i w:val="false"/>
-                <w:b w:val="false"/>
-                <w:u w:val="none"/>
-                <w:sz w:val="22"/>
-                <w:szCs w:val="22"/>
-                <w:color w:val="000000"/>
-              </w:rPr>
-              <w:t xml:space="preserve">0.00</w:t>
-            </w:r>
-          </w:p>
-        </w:tc>
-        <w:tc>
-          <w:tcPr>
-            <w:tcBorders>
-              <w:bottom w:val="none" w:sz="0" w:space="0" w:color="000000"/>
-              <w:top w:val="none" w:sz="0" w:space="0" w:color="000000"/>
-              <w:left w:val="none" w:sz="0" w:space="0" w:color="000000"/>
-              <w:right w:val="none" w:sz="0" w:space="0" w:color="000000"/>
-            </w:tcBorders>
-            <w:shd w:val="clear" w:color="auto" w:fill="FFFFFF"/>
-            <w:tcMar>
-              <w:top w:w="0" w:type="dxa"/>
-              <w:bottom w:w="0" w:type="dxa"/>
-              <w:left w:w="0" w:type="dxa"/>
-              <w:right w:w="0" w:type="dxa"/>
-            </w:tcMar>
-            <w:vAlign w:val="center"/>
-          </w:tcPr>
-          <w:p>
-            <w:pPr>
-              <w:pStyle w:val="Normal"/>
-              <w:jc w:val="right"/>
-              <w:pBdr>
-                <w:bottom w:val="none" w:sz="0" w:space="0" w:color="000000"/>
-                <w:top w:val="none" w:sz="0" w:space="0" w:color="000000"/>
-                <w:left w:val="none" w:sz="0" w:space="0" w:color="000000"/>
-                <w:right w:val="none" w:sz="0" w:space="0" w:color="000000"/>
-              </w:pBdr>
-              <w:spacing w:after="100" w:before="100" w:line="240"/>
-              <w:ind w:left="100" w:right="100" w:firstLine="0" w:firstLineChars="0"/>
-            </w:pPr>
-            <w:r>
-              <w:rPr>
-                <w:rFonts w:ascii="Helvetica" w:hAnsi="Helvetica" w:eastAsia="Helvetica" w:cs="Helvetica"/>
-                <w:i w:val="false"/>
-                <w:b w:val="false"/>
-                <w:u w:val="none"/>
-                <w:sz w:val="22"/>
-                <w:szCs w:val="22"/>
-                <w:color w:val="000000"/>
-              </w:rPr>
-              <w:t xml:space="preserve">0.00</w:t>
-            </w:r>
-          </w:p>
-        </w:tc>
-        <w:tc>
-          <w:tcPr>
-            <w:tcBorders>
-              <w:bottom w:val="none" w:sz="0" w:space="0" w:color="000000"/>
-              <w:top w:val="none" w:sz="0" w:space="0" w:color="000000"/>
-              <w:left w:val="none" w:sz="0" w:space="0" w:color="000000"/>
-              <w:right w:val="none" w:sz="0" w:space="0" w:color="000000"/>
-            </w:tcBorders>
-            <w:shd w:val="clear" w:color="auto" w:fill="FFFFFF"/>
-            <w:tcMar>
-              <w:top w:w="0" w:type="dxa"/>
-              <w:bottom w:w="0" w:type="dxa"/>
-              <w:left w:w="0" w:type="dxa"/>
-              <w:right w:w="0" w:type="dxa"/>
-            </w:tcMar>
-            <w:vAlign w:val="center"/>
-          </w:tcPr>
-          <w:p>
-            <w:pPr>
-              <w:pStyle w:val="Normal"/>
-              <w:jc w:val="right"/>
-              <w:pBdr>
-                <w:bottom w:val="none" w:sz="0" w:space="0" w:color="000000"/>
-                <w:top w:val="none" w:sz="0" w:space="0" w:color="000000"/>
-                <w:left w:val="none" w:sz="0" w:space="0" w:color="000000"/>
-                <w:right w:val="none" w:sz="0" w:space="0" w:color="000000"/>
-              </w:pBdr>
-              <w:spacing w:after="100" w:before="100" w:line="240"/>
-              <w:ind w:left="100" w:right="100" w:firstLine="0" w:firstLineChars="0"/>
-            </w:pPr>
-            <w:r>
-              <w:rPr>
-                <w:rFonts w:ascii="Helvetica" w:hAnsi="Helvetica" w:eastAsia="Helvetica" w:cs="Helvetica"/>
-                <w:i w:val="false"/>
-                <w:b w:val="false"/>
-                <w:u w:val="none"/>
-                <w:sz w:val="22"/>
-                <w:szCs w:val="22"/>
-                <w:color w:val="000000"/>
-              </w:rPr>
-              <w:t xml:space="preserve">1.00</w:t>
+              <w:t xml:space="preserve">0 (0, 1)</w:t>
             </w:r>
           </w:p>
         </w:tc>
@@ -911,10 +391,9 @@
         <w:trPr>
           <w:trHeight w:val="360" w:hRule="auto"/>
         </w:trPr>
-        body4
+        body2
         <w:tc>
           <w:tcPr>
-            <w:vMerge w:val="restart"/>
             <w:tcBorders>
               <w:bottom w:val="none" w:sz="0" w:space="0" w:color="000000"/>
               <w:top w:val="none" w:sz="0" w:space="0" w:color="000000"/>
@@ -997,179 +476,8 @@
                 <w:szCs w:val="22"/>
                 <w:color w:val="000000"/>
               </w:rPr>
-              <w:t xml:space="preserve">components</w:t>
+              <w:t xml:space="preserve">4 (2, 7)</w:t>
             </w:r>
-          </w:p>
-        </w:tc>
-        <w:tc>
-          <w:tcPr>
-            <w:tcBorders>
-              <w:bottom w:val="none" w:sz="0" w:space="0" w:color="000000"/>
-              <w:top w:val="none" w:sz="0" w:space="0" w:color="000000"/>
-              <w:left w:val="none" w:sz="0" w:space="0" w:color="000000"/>
-              <w:right w:val="none" w:sz="0" w:space="0" w:color="000000"/>
-            </w:tcBorders>
-            <w:shd w:val="clear" w:color="auto" w:fill="FFFFFF"/>
-            <w:tcMar>
-              <w:top w:w="0" w:type="dxa"/>
-              <w:bottom w:w="0" w:type="dxa"/>
-              <w:left w:w="0" w:type="dxa"/>
-              <w:right w:w="0" w:type="dxa"/>
-            </w:tcMar>
-            <w:vAlign w:val="center"/>
-          </w:tcPr>
-          <w:p>
-            <w:pPr>
-              <w:pStyle w:val="Normal"/>
-              <w:jc w:val="right"/>
-              <w:pBdr>
-                <w:bottom w:val="none" w:sz="0" w:space="0" w:color="000000"/>
-                <w:top w:val="none" w:sz="0" w:space="0" w:color="000000"/>
-                <w:left w:val="none" w:sz="0" w:space="0" w:color="000000"/>
-                <w:right w:val="none" w:sz="0" w:space="0" w:color="000000"/>
-              </w:pBdr>
-              <w:spacing w:after="100" w:before="100" w:line="240"/>
-              <w:ind w:left="100" w:right="100" w:firstLine="0" w:firstLineChars="0"/>
-            </w:pPr>
-            <w:r>
-              <w:rPr>
-                <w:rFonts w:ascii="Helvetica" w:hAnsi="Helvetica" w:eastAsia="Helvetica" w:cs="Helvetica"/>
-                <w:i w:val="false"/>
-                <w:b w:val="false"/>
-                <w:u w:val="none"/>
-                <w:sz w:val="22"/>
-                <w:szCs w:val="22"/>
-                <w:color w:val="000000"/>
-              </w:rPr>
-              <w:t xml:space="preserve">4.00</w:t>
-            </w:r>
-          </w:p>
-        </w:tc>
-        <w:tc>
-          <w:tcPr>
-            <w:tcBorders>
-              <w:bottom w:val="none" w:sz="0" w:space="0" w:color="000000"/>
-              <w:top w:val="none" w:sz="0" w:space="0" w:color="000000"/>
-              <w:left w:val="none" w:sz="0" w:space="0" w:color="000000"/>
-              <w:right w:val="none" w:sz="0" w:space="0" w:color="000000"/>
-            </w:tcBorders>
-            <w:shd w:val="clear" w:color="auto" w:fill="FFFFFF"/>
-            <w:tcMar>
-              <w:top w:w="0" w:type="dxa"/>
-              <w:bottom w:w="0" w:type="dxa"/>
-              <w:left w:w="0" w:type="dxa"/>
-              <w:right w:w="0" w:type="dxa"/>
-            </w:tcMar>
-            <w:vAlign w:val="center"/>
-          </w:tcPr>
-          <w:p>
-            <w:pPr>
-              <w:pStyle w:val="Normal"/>
-              <w:jc w:val="right"/>
-              <w:pBdr>
-                <w:bottom w:val="none" w:sz="0" w:space="0" w:color="000000"/>
-                <w:top w:val="none" w:sz="0" w:space="0" w:color="000000"/>
-                <w:left w:val="none" w:sz="0" w:space="0" w:color="000000"/>
-                <w:right w:val="none" w:sz="0" w:space="0" w:color="000000"/>
-              </w:pBdr>
-              <w:spacing w:after="100" w:before="100" w:line="240"/>
-              <w:ind w:left="100" w:right="100" w:firstLine="0" w:firstLineChars="0"/>
-            </w:pPr>
-            <w:r>
-              <w:rPr>
-                <w:rFonts w:ascii="Helvetica" w:hAnsi="Helvetica" w:eastAsia="Helvetica" w:cs="Helvetica"/>
-                <w:i w:val="false"/>
-                <w:b w:val="false"/>
-                <w:u w:val="none"/>
-                <w:sz w:val="22"/>
-                <w:szCs w:val="22"/>
-                <w:color w:val="000000"/>
-              </w:rPr>
-              <w:t xml:space="preserve">2.00</w:t>
-            </w:r>
-          </w:p>
-        </w:tc>
-        <w:tc>
-          <w:tcPr>
-            <w:tcBorders>
-              <w:bottom w:val="none" w:sz="0" w:space="0" w:color="000000"/>
-              <w:top w:val="none" w:sz="0" w:space="0" w:color="000000"/>
-              <w:left w:val="none" w:sz="0" w:space="0" w:color="000000"/>
-              <w:right w:val="none" w:sz="0" w:space="0" w:color="000000"/>
-            </w:tcBorders>
-            <w:shd w:val="clear" w:color="auto" w:fill="FFFFFF"/>
-            <w:tcMar>
-              <w:top w:w="0" w:type="dxa"/>
-              <w:bottom w:w="0" w:type="dxa"/>
-              <w:left w:w="0" w:type="dxa"/>
-              <w:right w:w="0" w:type="dxa"/>
-            </w:tcMar>
-            <w:vAlign w:val="center"/>
-          </w:tcPr>
-          <w:p>
-            <w:pPr>
-              <w:pStyle w:val="Normal"/>
-              <w:jc w:val="right"/>
-              <w:pBdr>
-                <w:bottom w:val="none" w:sz="0" w:space="0" w:color="000000"/>
-                <w:top w:val="none" w:sz="0" w:space="0" w:color="000000"/>
-                <w:left w:val="none" w:sz="0" w:space="0" w:color="000000"/>
-                <w:right w:val="none" w:sz="0" w:space="0" w:color="000000"/>
-              </w:pBdr>
-              <w:spacing w:after="100" w:before="100" w:line="240"/>
-              <w:ind w:left="100" w:right="100" w:firstLine="0" w:firstLineChars="0"/>
-            </w:pPr>
-            <w:r>
-              <w:rPr>
-                <w:rFonts w:ascii="Helvetica" w:hAnsi="Helvetica" w:eastAsia="Helvetica" w:cs="Helvetica"/>
-                <w:i w:val="false"/>
-                <w:b w:val="false"/>
-                <w:u w:val="none"/>
-                <w:sz w:val="22"/>
-                <w:szCs w:val="22"/>
-                <w:color w:val="000000"/>
-              </w:rPr>
-              <w:t xml:space="preserve">7.00</w:t>
-            </w:r>
-          </w:p>
-        </w:tc>
-      </w:tr>
-      <w:tr>
-        <w:trPr>
-          <w:trHeight w:val="360" w:hRule="auto"/>
-        </w:trPr>
-        body5
-        <w:tc>
-          <w:tcPr>
-            <w:vMerge/>
-            <w:tcBorders>
-              <w:bottom w:val="none" w:sz="0" w:space="0" w:color="000000"/>
-              <w:top w:val="none" w:sz="0" w:space="0" w:color="000000"/>
-              <w:left w:val="none" w:sz="0" w:space="0" w:color="000000"/>
-              <w:right w:val="none" w:sz="0" w:space="0" w:color="000000"/>
-            </w:tcBorders>
-            <w:shd w:val="clear" w:color="auto" w:fill="FFFFFF"/>
-            <w:tcMar>
-              <w:top w:w="0" w:type="dxa"/>
-              <w:bottom w:w="0" w:type="dxa"/>
-              <w:left w:w="0" w:type="dxa"/>
-              <w:right w:w="0" w:type="dxa"/>
-            </w:tcMar>
-            <w:vAlign w:val="center"/>
-          </w:tcPr>
-          <w:p>
-            <w:pPr>
-              <w:pStyle w:val="Normal"/>
-              <w:jc w:val="left"/>
-              <w:pBdr>
-                <w:bottom w:val="none" w:sz="0" w:space="0" w:color="000000"/>
-                <w:top w:val="none" w:sz="0" w:space="0" w:color="000000"/>
-                <w:left w:val="none" w:sz="0" w:space="0" w:color="000000"/>
-                <w:right w:val="none" w:sz="0" w:space="0" w:color="000000"/>
-              </w:pBdr>
-              <w:spacing w:after="100" w:before="100" w:line="240"/>
-              <w:ind w:left="100" w:right="100" w:firstLine="0" w:firstLineChars="0"/>
-            </w:pPr>
           </w:p>
         </w:tc>
         <w:tc>
@@ -1212,179 +520,8 @@
                 <w:szCs w:val="22"/>
                 <w:color w:val="000000"/>
               </w:rPr>
-              <w:t xml:space="preserve">degree</w:t>
+              <w:t xml:space="preserve">0.22 (0, 0.56)</w:t>
             </w:r>
-          </w:p>
-        </w:tc>
-        <w:tc>
-          <w:tcPr>
-            <w:tcBorders>
-              <w:bottom w:val="none" w:sz="0" w:space="0" w:color="000000"/>
-              <w:top w:val="none" w:sz="0" w:space="0" w:color="000000"/>
-              <w:left w:val="none" w:sz="0" w:space="0" w:color="000000"/>
-              <w:right w:val="none" w:sz="0" w:space="0" w:color="000000"/>
-            </w:tcBorders>
-            <w:shd w:val="clear" w:color="auto" w:fill="FFFFFF"/>
-            <w:tcMar>
-              <w:top w:w="0" w:type="dxa"/>
-              <w:bottom w:w="0" w:type="dxa"/>
-              <w:left w:w="0" w:type="dxa"/>
-              <w:right w:w="0" w:type="dxa"/>
-            </w:tcMar>
-            <w:vAlign w:val="center"/>
-          </w:tcPr>
-          <w:p>
-            <w:pPr>
-              <w:pStyle w:val="Normal"/>
-              <w:jc w:val="right"/>
-              <w:pBdr>
-                <w:bottom w:val="none" w:sz="0" w:space="0" w:color="000000"/>
-                <w:top w:val="none" w:sz="0" w:space="0" w:color="000000"/>
-                <w:left w:val="none" w:sz="0" w:space="0" w:color="000000"/>
-                <w:right w:val="none" w:sz="0" w:space="0" w:color="000000"/>
-              </w:pBdr>
-              <w:spacing w:after="100" w:before="100" w:line="240"/>
-              <w:ind w:left="100" w:right="100" w:firstLine="0" w:firstLineChars="0"/>
-            </w:pPr>
-            <w:r>
-              <w:rPr>
-                <w:rFonts w:ascii="Helvetica" w:hAnsi="Helvetica" w:eastAsia="Helvetica" w:cs="Helvetica"/>
-                <w:i w:val="false"/>
-                <w:b w:val="false"/>
-                <w:u w:val="none"/>
-                <w:sz w:val="22"/>
-                <w:szCs w:val="22"/>
-                <w:color w:val="000000"/>
-              </w:rPr>
-              <w:t xml:space="preserve">0.67</w:t>
-            </w:r>
-          </w:p>
-        </w:tc>
-        <w:tc>
-          <w:tcPr>
-            <w:tcBorders>
-              <w:bottom w:val="none" w:sz="0" w:space="0" w:color="000000"/>
-              <w:top w:val="none" w:sz="0" w:space="0" w:color="000000"/>
-              <w:left w:val="none" w:sz="0" w:space="0" w:color="000000"/>
-              <w:right w:val="none" w:sz="0" w:space="0" w:color="000000"/>
-            </w:tcBorders>
-            <w:shd w:val="clear" w:color="auto" w:fill="FFFFFF"/>
-            <w:tcMar>
-              <w:top w:w="0" w:type="dxa"/>
-              <w:bottom w:w="0" w:type="dxa"/>
-              <w:left w:w="0" w:type="dxa"/>
-              <w:right w:w="0" w:type="dxa"/>
-            </w:tcMar>
-            <w:vAlign w:val="center"/>
-          </w:tcPr>
-          <w:p>
-            <w:pPr>
-              <w:pStyle w:val="Normal"/>
-              <w:jc w:val="right"/>
-              <w:pBdr>
-                <w:bottom w:val="none" w:sz="0" w:space="0" w:color="000000"/>
-                <w:top w:val="none" w:sz="0" w:space="0" w:color="000000"/>
-                <w:left w:val="none" w:sz="0" w:space="0" w:color="000000"/>
-                <w:right w:val="none" w:sz="0" w:space="0" w:color="000000"/>
-              </w:pBdr>
-              <w:spacing w:after="100" w:before="100" w:line="240"/>
-              <w:ind w:left="100" w:right="100" w:firstLine="0" w:firstLineChars="0"/>
-            </w:pPr>
-            <w:r>
-              <w:rPr>
-                <w:rFonts w:ascii="Helvetica" w:hAnsi="Helvetica" w:eastAsia="Helvetica" w:cs="Helvetica"/>
-                <w:i w:val="false"/>
-                <w:b w:val="false"/>
-                <w:u w:val="none"/>
-                <w:sz w:val="22"/>
-                <w:szCs w:val="22"/>
-                <w:color w:val="000000"/>
-              </w:rPr>
-              <w:t xml:space="preserve">0.22</w:t>
-            </w:r>
-          </w:p>
-        </w:tc>
-        <w:tc>
-          <w:tcPr>
-            <w:tcBorders>
-              <w:bottom w:val="none" w:sz="0" w:space="0" w:color="000000"/>
-              <w:top w:val="none" w:sz="0" w:space="0" w:color="000000"/>
-              <w:left w:val="none" w:sz="0" w:space="0" w:color="000000"/>
-              <w:right w:val="none" w:sz="0" w:space="0" w:color="000000"/>
-            </w:tcBorders>
-            <w:shd w:val="clear" w:color="auto" w:fill="FFFFFF"/>
-            <w:tcMar>
-              <w:top w:w="0" w:type="dxa"/>
-              <w:bottom w:w="0" w:type="dxa"/>
-              <w:left w:w="0" w:type="dxa"/>
-              <w:right w:w="0" w:type="dxa"/>
-            </w:tcMar>
-            <w:vAlign w:val="center"/>
-          </w:tcPr>
-          <w:p>
-            <w:pPr>
-              <w:pStyle w:val="Normal"/>
-              <w:jc w:val="right"/>
-              <w:pBdr>
-                <w:bottom w:val="none" w:sz="0" w:space="0" w:color="000000"/>
-                <w:top w:val="none" w:sz="0" w:space="0" w:color="000000"/>
-                <w:left w:val="none" w:sz="0" w:space="0" w:color="000000"/>
-                <w:right w:val="none" w:sz="0" w:space="0" w:color="000000"/>
-              </w:pBdr>
-              <w:spacing w:after="100" w:before="100" w:line="240"/>
-              <w:ind w:left="100" w:right="100" w:firstLine="0" w:firstLineChars="0"/>
-            </w:pPr>
-            <w:r>
-              <w:rPr>
-                <w:rFonts w:ascii="Helvetica" w:hAnsi="Helvetica" w:eastAsia="Helvetica" w:cs="Helvetica"/>
-                <w:i w:val="false"/>
-                <w:b w:val="false"/>
-                <w:u w:val="none"/>
-                <w:sz w:val="22"/>
-                <w:szCs w:val="22"/>
-                <w:color w:val="000000"/>
-              </w:rPr>
-              <w:t xml:space="preserve">1.33</w:t>
-            </w:r>
-          </w:p>
-        </w:tc>
-      </w:tr>
-      <w:tr>
-        <w:trPr>
-          <w:trHeight w:val="360" w:hRule="auto"/>
-        </w:trPr>
-        body6
-        <w:tc>
-          <w:tcPr>
-            <w:vMerge/>
-            <w:tcBorders>
-              <w:bottom w:val="none" w:sz="0" w:space="0" w:color="000000"/>
-              <w:top w:val="none" w:sz="0" w:space="0" w:color="000000"/>
-              <w:left w:val="none" w:sz="0" w:space="0" w:color="000000"/>
-              <w:right w:val="none" w:sz="0" w:space="0" w:color="000000"/>
-            </w:tcBorders>
-            <w:shd w:val="clear" w:color="auto" w:fill="FFFFFF"/>
-            <w:tcMar>
-              <w:top w:w="0" w:type="dxa"/>
-              <w:bottom w:w="0" w:type="dxa"/>
-              <w:left w:w="0" w:type="dxa"/>
-              <w:right w:w="0" w:type="dxa"/>
-            </w:tcMar>
-            <w:vAlign w:val="center"/>
-          </w:tcPr>
-          <w:p>
-            <w:pPr>
-              <w:pStyle w:val="Normal"/>
-              <w:jc w:val="left"/>
-              <w:pBdr>
-                <w:bottom w:val="none" w:sz="0" w:space="0" w:color="000000"/>
-                <w:top w:val="none" w:sz="0" w:space="0" w:color="000000"/>
-                <w:left w:val="none" w:sz="0" w:space="0" w:color="000000"/>
-                <w:right w:val="none" w:sz="0" w:space="0" w:color="000000"/>
-              </w:pBdr>
-              <w:spacing w:after="100" w:before="100" w:line="240"/>
-              <w:ind w:left="100" w:right="100" w:firstLine="0" w:firstLineChars="0"/>
-            </w:pPr>
           </w:p>
         </w:tc>
         <w:tc>
@@ -1427,139 +564,7 @@
                 <w:szCs w:val="22"/>
                 <w:color w:val="000000"/>
               </w:rPr>
-              <w:t xml:space="preserve">transitivity</w:t>
-            </w:r>
-          </w:p>
-        </w:tc>
-        <w:tc>
-          <w:tcPr>
-            <w:tcBorders>
-              <w:bottom w:val="none" w:sz="0" w:space="0" w:color="000000"/>
-              <w:top w:val="none" w:sz="0" w:space="0" w:color="000000"/>
-              <w:left w:val="none" w:sz="0" w:space="0" w:color="000000"/>
-              <w:right w:val="none" w:sz="0" w:space="0" w:color="000000"/>
-            </w:tcBorders>
-            <w:shd w:val="clear" w:color="auto" w:fill="FFFFFF"/>
-            <w:tcMar>
-              <w:top w:w="0" w:type="dxa"/>
-              <w:bottom w:w="0" w:type="dxa"/>
-              <w:left w:w="0" w:type="dxa"/>
-              <w:right w:w="0" w:type="dxa"/>
-            </w:tcMar>
-            <w:vAlign w:val="center"/>
-          </w:tcPr>
-          <w:p>
-            <w:pPr>
-              <w:pStyle w:val="Normal"/>
-              <w:jc w:val="right"/>
-              <w:pBdr>
-                <w:bottom w:val="none" w:sz="0" w:space="0" w:color="000000"/>
-                <w:top w:val="none" w:sz="0" w:space="0" w:color="000000"/>
-                <w:left w:val="none" w:sz="0" w:space="0" w:color="000000"/>
-                <w:right w:val="none" w:sz="0" w:space="0" w:color="000000"/>
-              </w:pBdr>
-              <w:spacing w:after="100" w:before="100" w:line="240"/>
-              <w:ind w:left="100" w:right="100" w:firstLine="0" w:firstLineChars="0"/>
-            </w:pPr>
-            <w:r>
-              <w:rPr>
-                <w:rFonts w:ascii="Helvetica" w:hAnsi="Helvetica" w:eastAsia="Helvetica" w:cs="Helvetica"/>
-                <w:i w:val="false"/>
-                <w:b w:val="false"/>
-                <w:u w:val="none"/>
-                <w:sz w:val="22"/>
-                <w:szCs w:val="22"/>
-                <w:color w:val="000000"/>
-              </w:rPr>
-              <w:t xml:space="preserve">1.00</w:t>
-            </w:r>
-          </w:p>
-        </w:tc>
-        <w:tc>
-          <w:tcPr>
-            <w:tcBorders>
-              <w:bottom w:val="none" w:sz="0" w:space="0" w:color="000000"/>
-              <w:top w:val="none" w:sz="0" w:space="0" w:color="000000"/>
-              <w:left w:val="none" w:sz="0" w:space="0" w:color="000000"/>
-              <w:right w:val="none" w:sz="0" w:space="0" w:color="000000"/>
-            </w:tcBorders>
-            <w:shd w:val="clear" w:color="auto" w:fill="FFFFFF"/>
-            <w:tcMar>
-              <w:top w:w="0" w:type="dxa"/>
-              <w:bottom w:w="0" w:type="dxa"/>
-              <w:left w:w="0" w:type="dxa"/>
-              <w:right w:w="0" w:type="dxa"/>
-            </w:tcMar>
-            <w:vAlign w:val="center"/>
-          </w:tcPr>
-          <w:p>
-            <w:pPr>
-              <w:pStyle w:val="Normal"/>
-              <w:jc w:val="right"/>
-              <w:pBdr>
-                <w:bottom w:val="none" w:sz="0" w:space="0" w:color="000000"/>
-                <w:top w:val="none" w:sz="0" w:space="0" w:color="000000"/>
-                <w:left w:val="none" w:sz="0" w:space="0" w:color="000000"/>
-                <w:right w:val="none" w:sz="0" w:space="0" w:color="000000"/>
-              </w:pBdr>
-              <w:spacing w:after="100" w:before="100" w:line="240"/>
-              <w:ind w:left="100" w:right="100" w:firstLine="0" w:firstLineChars="0"/>
-            </w:pPr>
-            <w:r>
-              <w:rPr>
-                <w:rFonts w:ascii="Helvetica" w:hAnsi="Helvetica" w:eastAsia="Helvetica" w:cs="Helvetica"/>
-                <w:i w:val="false"/>
-                <w:b w:val="false"/>
-                <w:u w:val="none"/>
-                <w:sz w:val="22"/>
-                <w:szCs w:val="22"/>
-                <w:color w:val="000000"/>
-              </w:rPr>
-              <w:t xml:space="preserve">0.00</w:t>
-            </w:r>
-          </w:p>
-        </w:tc>
-        <w:tc>
-          <w:tcPr>
-            <w:tcBorders>
-              <w:bottom w:val="none" w:sz="0" w:space="0" w:color="000000"/>
-              <w:top w:val="none" w:sz="0" w:space="0" w:color="000000"/>
-              <w:left w:val="none" w:sz="0" w:space="0" w:color="000000"/>
-              <w:right w:val="none" w:sz="0" w:space="0" w:color="000000"/>
-            </w:tcBorders>
-            <w:shd w:val="clear" w:color="auto" w:fill="FFFFFF"/>
-            <w:tcMar>
-              <w:top w:w="0" w:type="dxa"/>
-              <w:bottom w:w="0" w:type="dxa"/>
-              <w:left w:w="0" w:type="dxa"/>
-              <w:right w:w="0" w:type="dxa"/>
-            </w:tcMar>
-            <w:vAlign w:val="center"/>
-          </w:tcPr>
-          <w:p>
-            <w:pPr>
-              <w:pStyle w:val="Normal"/>
-              <w:jc w:val="right"/>
-              <w:pBdr>
-                <w:bottom w:val="none" w:sz="0" w:space="0" w:color="000000"/>
-                <w:top w:val="none" w:sz="0" w:space="0" w:color="000000"/>
-                <w:left w:val="none" w:sz="0" w:space="0" w:color="000000"/>
-                <w:right w:val="none" w:sz="0" w:space="0" w:color="000000"/>
-              </w:pBdr>
-              <w:spacing w:after="100" w:before="100" w:line="240"/>
-              <w:ind w:left="100" w:right="100" w:firstLine="0" w:firstLineChars="0"/>
-            </w:pPr>
-            <w:r>
-              <w:rPr>
-                <w:rFonts w:ascii="Helvetica" w:hAnsi="Helvetica" w:eastAsia="Helvetica" w:cs="Helvetica"/>
-                <w:i w:val="false"/>
-                <w:b w:val="false"/>
-                <w:u w:val="none"/>
-                <w:sz w:val="22"/>
-                <w:szCs w:val="22"/>
-                <w:color w:val="000000"/>
-              </w:rPr>
-              <w:t xml:space="preserve">1.00</w:t>
+              <w:t xml:space="preserve">1 (0, 1)</w:t>
             </w:r>
           </w:p>
         </w:tc>
@@ -1568,10 +573,9 @@
         <w:trPr>
           <w:trHeight w:val="360" w:hRule="auto"/>
         </w:trPr>
-        body7
+        body3
         <w:tc>
           <w:tcPr>
-            <w:vMerge w:val="restart"/>
             <w:tcBorders>
               <w:bottom w:val="single" w:sz="12" w:space="0" w:color="666666"/>
               <w:top w:val="none" w:sz="0" w:space="0" w:color="000000"/>
@@ -1617,7 +621,7 @@
         <w:tc>
           <w:tcPr>
             <w:tcBorders>
-              <w:bottom w:val="none" w:sz="0" w:space="0" w:color="000000"/>
+              <w:bottom w:val="single" w:sz="12" w:space="0" w:color="666666"/>
               <w:top w:val="none" w:sz="0" w:space="0" w:color="000000"/>
               <w:left w:val="none" w:sz="0" w:space="0" w:color="000000"/>
               <w:right w:val="none" w:sz="0" w:space="0" w:color="000000"/>
@@ -1654,395 +658,8 @@
                 <w:szCs w:val="22"/>
                 <w:color w:val="000000"/>
               </w:rPr>
-              <w:t xml:space="preserve">components</w:t>
+              <w:t xml:space="preserve">3 (1, 3.03)</w:t>
             </w:r>
-          </w:p>
-        </w:tc>
-        <w:tc>
-          <w:tcPr>
-            <w:tcBorders>
-              <w:bottom w:val="none" w:sz="0" w:space="0" w:color="000000"/>
-              <w:top w:val="none" w:sz="0" w:space="0" w:color="000000"/>
-              <w:left w:val="none" w:sz="0" w:space="0" w:color="000000"/>
-              <w:right w:val="none" w:sz="0" w:space="0" w:color="000000"/>
-            </w:tcBorders>
-            <w:shd w:val="clear" w:color="auto" w:fill="FFFFFF"/>
-            <w:tcMar>
-              <w:top w:w="0" w:type="dxa"/>
-              <w:bottom w:w="0" w:type="dxa"/>
-              <w:left w:w="0" w:type="dxa"/>
-              <w:right w:w="0" w:type="dxa"/>
-            </w:tcMar>
-            <w:vAlign w:val="center"/>
-          </w:tcPr>
-          <w:p>
-            <w:pPr>
-              <w:pStyle w:val="Normal"/>
-              <w:jc w:val="right"/>
-              <w:pBdr>
-                <w:bottom w:val="none" w:sz="0" w:space="0" w:color="000000"/>
-                <w:top w:val="none" w:sz="0" w:space="0" w:color="000000"/>
-                <w:left w:val="none" w:sz="0" w:space="0" w:color="000000"/>
-                <w:right w:val="none" w:sz="0" w:space="0" w:color="000000"/>
-              </w:pBdr>
-              <w:spacing w:after="100" w:before="100" w:line="240"/>
-              <w:ind w:left="100" w:right="100" w:firstLine="0" w:firstLineChars="0"/>
-            </w:pPr>
-            <w:r>
-              <w:rPr>
-                <w:rFonts w:ascii="Helvetica" w:hAnsi="Helvetica" w:eastAsia="Helvetica" w:cs="Helvetica"/>
-                <w:i w:val="false"/>
-                <w:b w:val="false"/>
-                <w:u w:val="none"/>
-                <w:sz w:val="22"/>
-                <w:szCs w:val="22"/>
-                <w:color w:val="000000"/>
-              </w:rPr>
-              <w:t xml:space="preserve">3.00</w:t>
-            </w:r>
-          </w:p>
-        </w:tc>
-        <w:tc>
-          <w:tcPr>
-            <w:tcBorders>
-              <w:bottom w:val="none" w:sz="0" w:space="0" w:color="000000"/>
-              <w:top w:val="none" w:sz="0" w:space="0" w:color="000000"/>
-              <w:left w:val="none" w:sz="0" w:space="0" w:color="000000"/>
-              <w:right w:val="none" w:sz="0" w:space="0" w:color="000000"/>
-            </w:tcBorders>
-            <w:shd w:val="clear" w:color="auto" w:fill="FFFFFF"/>
-            <w:tcMar>
-              <w:top w:w="0" w:type="dxa"/>
-              <w:bottom w:w="0" w:type="dxa"/>
-              <w:left w:w="0" w:type="dxa"/>
-              <w:right w:w="0" w:type="dxa"/>
-            </w:tcMar>
-            <w:vAlign w:val="center"/>
-          </w:tcPr>
-          <w:p>
-            <w:pPr>
-              <w:pStyle w:val="Normal"/>
-              <w:jc w:val="right"/>
-              <w:pBdr>
-                <w:bottom w:val="none" w:sz="0" w:space="0" w:color="000000"/>
-                <w:top w:val="none" w:sz="0" w:space="0" w:color="000000"/>
-                <w:left w:val="none" w:sz="0" w:space="0" w:color="000000"/>
-                <w:right w:val="none" w:sz="0" w:space="0" w:color="000000"/>
-              </w:pBdr>
-              <w:spacing w:after="100" w:before="100" w:line="240"/>
-              <w:ind w:left="100" w:right="100" w:firstLine="0" w:firstLineChars="0"/>
-            </w:pPr>
-            <w:r>
-              <w:rPr>
-                <w:rFonts w:ascii="Helvetica" w:hAnsi="Helvetica" w:eastAsia="Helvetica" w:cs="Helvetica"/>
-                <w:i w:val="false"/>
-                <w:b w:val="false"/>
-                <w:u w:val="none"/>
-                <w:sz w:val="22"/>
-                <w:szCs w:val="22"/>
-                <w:color w:val="000000"/>
-              </w:rPr>
-              <w:t xml:space="preserve">1.00</w:t>
-            </w:r>
-          </w:p>
-        </w:tc>
-        <w:tc>
-          <w:tcPr>
-            <w:tcBorders>
-              <w:bottom w:val="none" w:sz="0" w:space="0" w:color="000000"/>
-              <w:top w:val="none" w:sz="0" w:space="0" w:color="000000"/>
-              <w:left w:val="none" w:sz="0" w:space="0" w:color="000000"/>
-              <w:right w:val="none" w:sz="0" w:space="0" w:color="000000"/>
-            </w:tcBorders>
-            <w:shd w:val="clear" w:color="auto" w:fill="FFFFFF"/>
-            <w:tcMar>
-              <w:top w:w="0" w:type="dxa"/>
-              <w:bottom w:w="0" w:type="dxa"/>
-              <w:left w:w="0" w:type="dxa"/>
-              <w:right w:w="0" w:type="dxa"/>
-            </w:tcMar>
-            <w:vAlign w:val="center"/>
-          </w:tcPr>
-          <w:p>
-            <w:pPr>
-              <w:pStyle w:val="Normal"/>
-              <w:jc w:val="right"/>
-              <w:pBdr>
-                <w:bottom w:val="none" w:sz="0" w:space="0" w:color="000000"/>
-                <w:top w:val="none" w:sz="0" w:space="0" w:color="000000"/>
-                <w:left w:val="none" w:sz="0" w:space="0" w:color="000000"/>
-                <w:right w:val="none" w:sz="0" w:space="0" w:color="000000"/>
-              </w:pBdr>
-              <w:spacing w:after="100" w:before="100" w:line="240"/>
-              <w:ind w:left="100" w:right="100" w:firstLine="0" w:firstLineChars="0"/>
-            </w:pPr>
-            <w:r>
-              <w:rPr>
-                <w:rFonts w:ascii="Helvetica" w:hAnsi="Helvetica" w:eastAsia="Helvetica" w:cs="Helvetica"/>
-                <w:i w:val="false"/>
-                <w:b w:val="false"/>
-                <w:u w:val="none"/>
-                <w:sz w:val="22"/>
-                <w:szCs w:val="22"/>
-                <w:color w:val="000000"/>
-              </w:rPr>
-              <w:t xml:space="preserve">3.03</w:t>
-            </w:r>
-          </w:p>
-        </w:tc>
-      </w:tr>
-      <w:tr>
-        <w:trPr>
-          <w:trHeight w:val="360" w:hRule="auto"/>
-        </w:trPr>
-        body8
-        <w:tc>
-          <w:tcPr>
-            <w:vMerge/>
-            <w:tcBorders>
-              <w:bottom w:val="none" w:sz="0" w:space="0" w:color="000000"/>
-              <w:top w:val="single" w:sz="12" w:space="0" w:color="666666"/>
-              <w:left w:val="none" w:sz="0" w:space="0" w:color="000000"/>
-              <w:right w:val="none" w:sz="0" w:space="0" w:color="000000"/>
-            </w:tcBorders>
-            <w:shd w:val="clear" w:color="auto" w:fill="FFFFFF"/>
-            <w:tcMar>
-              <w:top w:w="0" w:type="dxa"/>
-              <w:bottom w:w="0" w:type="dxa"/>
-              <w:left w:w="0" w:type="dxa"/>
-              <w:right w:w="0" w:type="dxa"/>
-            </w:tcMar>
-            <w:vAlign w:val="center"/>
-          </w:tcPr>
-          <w:p>
-            <w:pPr>
-              <w:pStyle w:val="Normal"/>
-              <w:jc w:val="left"/>
-              <w:pBdr>
-                <w:bottom w:val="none" w:sz="0" w:space="0" w:color="000000"/>
-                <w:top w:val="none" w:sz="0" w:space="0" w:color="000000"/>
-                <w:left w:val="none" w:sz="0" w:space="0" w:color="000000"/>
-                <w:right w:val="none" w:sz="0" w:space="0" w:color="000000"/>
-              </w:pBdr>
-              <w:spacing w:after="100" w:before="100" w:line="240"/>
-              <w:ind w:left="100" w:right="100" w:firstLine="0" w:firstLineChars="0"/>
-            </w:pPr>
-          </w:p>
-        </w:tc>
-        <w:tc>
-          <w:tcPr>
-            <w:tcBorders>
-              <w:bottom w:val="none" w:sz="0" w:space="0" w:color="000000"/>
-              <w:top w:val="none" w:sz="0" w:space="0" w:color="000000"/>
-              <w:left w:val="none" w:sz="0" w:space="0" w:color="000000"/>
-              <w:right w:val="none" w:sz="0" w:space="0" w:color="000000"/>
-            </w:tcBorders>
-            <w:shd w:val="clear" w:color="auto" w:fill="FFFFFF"/>
-            <w:tcMar>
-              <w:top w:w="0" w:type="dxa"/>
-              <w:bottom w:w="0" w:type="dxa"/>
-              <w:left w:w="0" w:type="dxa"/>
-              <w:right w:w="0" w:type="dxa"/>
-            </w:tcMar>
-            <w:vAlign w:val="center"/>
-          </w:tcPr>
-          <w:p>
-            <w:pPr>
-              <w:pStyle w:val="Normal"/>
-              <w:jc w:val="left"/>
-              <w:pBdr>
-                <w:bottom w:val="none" w:sz="0" w:space="0" w:color="000000"/>
-                <w:top w:val="none" w:sz="0" w:space="0" w:color="000000"/>
-                <w:left w:val="none" w:sz="0" w:space="0" w:color="000000"/>
-                <w:right w:val="none" w:sz="0" w:space="0" w:color="000000"/>
-              </w:pBdr>
-              <w:spacing w:after="100" w:before="100" w:line="240"/>
-              <w:ind w:left="100" w:right="100" w:firstLine="0" w:firstLineChars="0"/>
-            </w:pPr>
-            <w:r>
-              <w:rPr>
-                <w:rFonts w:ascii="Helvetica" w:hAnsi="Helvetica" w:eastAsia="Helvetica" w:cs="Helvetica"/>
-                <w:i w:val="false"/>
-                <w:b w:val="false"/>
-                <w:u w:val="none"/>
-                <w:sz w:val="22"/>
-                <w:szCs w:val="22"/>
-                <w:color w:val="000000"/>
-              </w:rPr>
-              <w:t xml:space="preserve">degree</w:t>
-            </w:r>
-          </w:p>
-        </w:tc>
-        <w:tc>
-          <w:tcPr>
-            <w:tcBorders>
-              <w:bottom w:val="none" w:sz="0" w:space="0" w:color="000000"/>
-              <w:top w:val="none" w:sz="0" w:space="0" w:color="000000"/>
-              <w:left w:val="none" w:sz="0" w:space="0" w:color="000000"/>
-              <w:right w:val="none" w:sz="0" w:space="0" w:color="000000"/>
-            </w:tcBorders>
-            <w:shd w:val="clear" w:color="auto" w:fill="FFFFFF"/>
-            <w:tcMar>
-              <w:top w:w="0" w:type="dxa"/>
-              <w:bottom w:w="0" w:type="dxa"/>
-              <w:left w:w="0" w:type="dxa"/>
-              <w:right w:w="0" w:type="dxa"/>
-            </w:tcMar>
-            <w:vAlign w:val="center"/>
-          </w:tcPr>
-          <w:p>
-            <w:pPr>
-              <w:pStyle w:val="Normal"/>
-              <w:jc w:val="right"/>
-              <w:pBdr>
-                <w:bottom w:val="none" w:sz="0" w:space="0" w:color="000000"/>
-                <w:top w:val="none" w:sz="0" w:space="0" w:color="000000"/>
-                <w:left w:val="none" w:sz="0" w:space="0" w:color="000000"/>
-                <w:right w:val="none" w:sz="0" w:space="0" w:color="000000"/>
-              </w:pBdr>
-              <w:spacing w:after="100" w:before="100" w:line="240"/>
-              <w:ind w:left="100" w:right="100" w:firstLine="0" w:firstLineChars="0"/>
-            </w:pPr>
-            <w:r>
-              <w:rPr>
-                <w:rFonts w:ascii="Helvetica" w:hAnsi="Helvetica" w:eastAsia="Helvetica" w:cs="Helvetica"/>
-                <w:i w:val="false"/>
-                <w:b w:val="false"/>
-                <w:u w:val="none"/>
-                <w:sz w:val="22"/>
-                <w:szCs w:val="22"/>
-                <w:color w:val="000000"/>
-              </w:rPr>
-              <w:t xml:space="preserve">0.20</w:t>
-            </w:r>
-          </w:p>
-        </w:tc>
-        <w:tc>
-          <w:tcPr>
-            <w:vMerge w:val="restart"/>
-            <w:tcBorders>
-              <w:bottom w:val="single" w:sz="12" w:space="0" w:color="666666"/>
-              <w:top w:val="none" w:sz="0" w:space="0" w:color="000000"/>
-              <w:left w:val="none" w:sz="0" w:space="0" w:color="000000"/>
-              <w:right w:val="none" w:sz="0" w:space="0" w:color="000000"/>
-            </w:tcBorders>
-            <w:shd w:val="clear" w:color="auto" w:fill="FFFFFF"/>
-            <w:tcMar>
-              <w:top w:w="0" w:type="dxa"/>
-              <w:bottom w:w="0" w:type="dxa"/>
-              <w:left w:w="0" w:type="dxa"/>
-              <w:right w:w="0" w:type="dxa"/>
-            </w:tcMar>
-            <w:vAlign w:val="center"/>
-          </w:tcPr>
-          <w:p>
-            <w:pPr>
-              <w:pStyle w:val="Normal"/>
-              <w:jc w:val="right"/>
-              <w:pBdr>
-                <w:bottom w:val="none" w:sz="0" w:space="0" w:color="000000"/>
-                <w:top w:val="none" w:sz="0" w:space="0" w:color="000000"/>
-                <w:left w:val="none" w:sz="0" w:space="0" w:color="000000"/>
-                <w:right w:val="none" w:sz="0" w:space="0" w:color="000000"/>
-              </w:pBdr>
-              <w:spacing w:after="100" w:before="100" w:line="240"/>
-              <w:ind w:left="100" w:right="100" w:firstLine="0" w:firstLineChars="0"/>
-            </w:pPr>
-            <w:r>
-              <w:rPr>
-                <w:rFonts w:ascii="Helvetica" w:hAnsi="Helvetica" w:eastAsia="Helvetica" w:cs="Helvetica"/>
-                <w:i w:val="false"/>
-                <w:b w:val="false"/>
-                <w:u w:val="none"/>
-                <w:sz w:val="22"/>
-                <w:szCs w:val="22"/>
-                <w:color w:val="000000"/>
-              </w:rPr>
-              <w:t xml:space="preserve">0.00</w:t>
-            </w:r>
-          </w:p>
-        </w:tc>
-        <w:tc>
-          <w:tcPr>
-            <w:tcBorders>
-              <w:bottom w:val="none" w:sz="0" w:space="0" w:color="000000"/>
-              <w:top w:val="none" w:sz="0" w:space="0" w:color="000000"/>
-              <w:left w:val="none" w:sz="0" w:space="0" w:color="000000"/>
-              <w:right w:val="none" w:sz="0" w:space="0" w:color="000000"/>
-            </w:tcBorders>
-            <w:shd w:val="clear" w:color="auto" w:fill="FFFFFF"/>
-            <w:tcMar>
-              <w:top w:w="0" w:type="dxa"/>
-              <w:bottom w:w="0" w:type="dxa"/>
-              <w:left w:w="0" w:type="dxa"/>
-              <w:right w:w="0" w:type="dxa"/>
-            </w:tcMar>
-            <w:vAlign w:val="center"/>
-          </w:tcPr>
-          <w:p>
-            <w:pPr>
-              <w:pStyle w:val="Normal"/>
-              <w:jc w:val="right"/>
-              <w:pBdr>
-                <w:bottom w:val="none" w:sz="0" w:space="0" w:color="000000"/>
-                <w:top w:val="none" w:sz="0" w:space="0" w:color="000000"/>
-                <w:left w:val="none" w:sz="0" w:space="0" w:color="000000"/>
-                <w:right w:val="none" w:sz="0" w:space="0" w:color="000000"/>
-              </w:pBdr>
-              <w:spacing w:after="100" w:before="100" w:line="240"/>
-              <w:ind w:left="100" w:right="100" w:firstLine="0" w:firstLineChars="0"/>
-            </w:pPr>
-            <w:r>
-              <w:rPr>
-                <w:rFonts w:ascii="Helvetica" w:hAnsi="Helvetica" w:eastAsia="Helvetica" w:cs="Helvetica"/>
-                <w:i w:val="false"/>
-                <w:b w:val="false"/>
-                <w:u w:val="none"/>
-                <w:sz w:val="22"/>
-                <w:szCs w:val="22"/>
-                <w:color w:val="000000"/>
-              </w:rPr>
-              <w:t xml:space="preserve">0.60</w:t>
-            </w:r>
-          </w:p>
-        </w:tc>
-      </w:tr>
-      <w:tr>
-        <w:trPr>
-          <w:trHeight w:val="360" w:hRule="auto"/>
-        </w:trPr>
-        body9
-        <w:tc>
-          <w:tcPr>
-            <w:vMerge/>
-            <w:tcBorders>
-              <w:bottom w:val="single" w:sz="12" w:space="0" w:color="666666"/>
-              <w:top w:val="none" w:sz="0" w:space="0" w:color="000000"/>
-              <w:left w:val="none" w:sz="0" w:space="0" w:color="000000"/>
-              <w:right w:val="none" w:sz="0" w:space="0" w:color="000000"/>
-            </w:tcBorders>
-            <w:shd w:val="clear" w:color="auto" w:fill="FFFFFF"/>
-            <w:tcMar>
-              <w:top w:w="0" w:type="dxa"/>
-              <w:bottom w:w="0" w:type="dxa"/>
-              <w:left w:w="0" w:type="dxa"/>
-              <w:right w:w="0" w:type="dxa"/>
-            </w:tcMar>
-            <w:vAlign w:val="center"/>
-          </w:tcPr>
-          <w:p>
-            <w:pPr>
-              <w:pStyle w:val="Normal"/>
-              <w:jc w:val="left"/>
-              <w:pBdr>
-                <w:bottom w:val="none" w:sz="0" w:space="0" w:color="000000"/>
-                <w:top w:val="none" w:sz="0" w:space="0" w:color="000000"/>
-                <w:left w:val="none" w:sz="0" w:space="0" w:color="000000"/>
-                <w:right w:val="none" w:sz="0" w:space="0" w:color="000000"/>
-              </w:pBdr>
-              <w:spacing w:after="100" w:before="100" w:line="240"/>
-              <w:ind w:left="100" w:right="100" w:firstLine="0" w:firstLineChars="0"/>
-            </w:pPr>
           </w:p>
         </w:tc>
         <w:tc>
@@ -2085,7 +702,7 @@
                 <w:szCs w:val="22"/>
                 <w:color w:val="000000"/>
               </w:rPr>
-              <w:t xml:space="preserve">transitivity</w:t>
+              <w:t xml:space="preserve">0.2 (0, 0.6)</w:t>
             </w:r>
           </w:p>
         </w:tc>
@@ -2109,7 +726,7 @@
           <w:p>
             <w:pPr>
               <w:pStyle w:val="Normal"/>
-              <w:jc w:val="right"/>
+              <w:jc w:val="left"/>
               <w:pBdr>
                 <w:bottom w:val="none" w:sz="0" w:space="0" w:color="000000"/>
                 <w:top w:val="none" w:sz="0" w:space="0" w:color="000000"/>
@@ -2129,84 +746,7 @@
                 <w:szCs w:val="22"/>
                 <w:color w:val="000000"/>
               </w:rPr>
-              <w:t xml:space="preserve">0.00</w:t>
-            </w:r>
-          </w:p>
-        </w:tc>
-        <w:tc>
-          <w:tcPr>
-            <w:vMerge/>
-            <w:tcBorders>
-              <w:bottom w:val="single" w:sz="12" w:space="0" w:color="666666"/>
-              <w:top w:val="single" w:sz="12" w:space="0" w:color="666666"/>
-              <w:left w:val="none" w:sz="0" w:space="0" w:color="000000"/>
-              <w:right w:val="none" w:sz="0" w:space="0" w:color="000000"/>
-            </w:tcBorders>
-            <w:shd w:val="clear" w:color="auto" w:fill="FFFFFF"/>
-            <w:tcMar>
-              <w:top w:w="0" w:type="dxa"/>
-              <w:bottom w:w="0" w:type="dxa"/>
-              <w:left w:w="0" w:type="dxa"/>
-              <w:right w:w="0" w:type="dxa"/>
-            </w:tcMar>
-            <w:vAlign w:val="center"/>
-          </w:tcPr>
-          <w:p>
-            <w:pPr>
-              <w:pStyle w:val="Normal"/>
-              <w:jc w:val="right"/>
-              <w:pBdr>
-                <w:bottom w:val="none" w:sz="0" w:space="0" w:color="000000"/>
-                <w:top w:val="none" w:sz="0" w:space="0" w:color="000000"/>
-                <w:left w:val="none" w:sz="0" w:space="0" w:color="000000"/>
-                <w:right w:val="none" w:sz="0" w:space="0" w:color="000000"/>
-              </w:pBdr>
-              <w:spacing w:after="100" w:before="100" w:line="240"/>
-              <w:ind w:left="100" w:right="100" w:firstLine="0" w:firstLineChars="0"/>
-            </w:pPr>
-          </w:p>
-        </w:tc>
-        <w:tc>
-          <w:tcPr>
-            <w:tcBorders>
-              <w:bottom w:val="single" w:sz="12" w:space="0" w:color="666666"/>
-              <w:top w:val="none" w:sz="0" w:space="0" w:color="000000"/>
-              <w:left w:val="none" w:sz="0" w:space="0" w:color="000000"/>
-              <w:right w:val="none" w:sz="0" w:space="0" w:color="000000"/>
-            </w:tcBorders>
-            <w:shd w:val="clear" w:color="auto" w:fill="FFFFFF"/>
-            <w:tcMar>
-              <w:top w:w="0" w:type="dxa"/>
-              <w:bottom w:w="0" w:type="dxa"/>
-              <w:left w:w="0" w:type="dxa"/>
-              <w:right w:w="0" w:type="dxa"/>
-            </w:tcMar>
-            <w:vAlign w:val="center"/>
-          </w:tcPr>
-          <w:p>
-            <w:pPr>
-              <w:pStyle w:val="Normal"/>
-              <w:jc w:val="right"/>
-              <w:pBdr>
-                <w:bottom w:val="none" w:sz="0" w:space="0" w:color="000000"/>
-                <w:top w:val="none" w:sz="0" w:space="0" w:color="000000"/>
-                <w:left w:val="none" w:sz="0" w:space="0" w:color="000000"/>
-                <w:right w:val="none" w:sz="0" w:space="0" w:color="000000"/>
-              </w:pBdr>
-              <w:spacing w:after="100" w:before="100" w:line="240"/>
-              <w:ind w:left="100" w:right="100" w:firstLine="0" w:firstLineChars="0"/>
-            </w:pPr>
-            <w:r>
-              <w:rPr>
-                <w:rFonts w:ascii="Helvetica" w:hAnsi="Helvetica" w:eastAsia="Helvetica" w:cs="Helvetica"/>
-                <w:i w:val="false"/>
-                <w:b w:val="false"/>
-                <w:u w:val="none"/>
-                <w:sz w:val="22"/>
-                <w:szCs w:val="22"/>
-                <w:color w:val="000000"/>
-              </w:rPr>
-              <w:t xml:space="preserve">1.00</w:t>
+              <w:t xml:space="preserve">0 (0, 1)</w:t>
             </w:r>
           </w:p>
         </w:tc>

</xml_diff>